<commit_message>
Updated assignments with new structure
</commit_message>
<xml_diff>
--- a/PA 1 Task 3.docx
+++ b/PA 1 Task 3.docx
@@ -1,6 +1,6 @@
 
 <file path=word/document.xml><?xml version="1.0" encoding="utf-8"?>
-<w:document xmlns:wpc="http://schemas.microsoft.com/office/word/2010/wordprocessingCanvas" xmlns:cx="http://schemas.microsoft.com/office/drawing/2014/chartex" xmlns:cx1="http://schemas.microsoft.com/office/drawing/2015/9/8/chartex" xmlns:cx2="http://schemas.microsoft.com/office/drawing/2015/10/21/chartex" xmlns:cx3="http://schemas.microsoft.com/office/drawing/2016/5/9/chartex" xmlns:cx4="http://schemas.microsoft.com/office/drawing/2016/5/10/chartex" xmlns:cx5="http://schemas.microsoft.com/office/drawing/2016/5/11/chartex" xmlns:cx6="http://schemas.microsoft.com/office/drawing/2016/5/12/chartex" xmlns:cx7="http://schemas.microsoft.com/office/drawing/2016/5/13/chartex" xmlns:cx8="http://schemas.microsoft.com/office/drawing/2016/5/14/chartex" xmlns:mc="http://schemas.openxmlformats.org/markup-compatibility/2006" xmlns:aink="http://schemas.microsoft.com/office/drawing/2016/ink" xmlns:am3d="http://schemas.microsoft.com/office/drawing/2017/model3d" xmlns:o="urn:schemas-microsoft-com:office:office" xmlns:oel="http://schemas.microsoft.com/office/2019/extlst" xmlns:r="http://schemas.openxmlformats.org/officeDocument/2006/relationships" xmlns:m="http://schemas.openxmlformats.org/officeDocument/2006/math" xmlns:v="urn:schemas-microsoft-com:vml" xmlns:wp14="http://schemas.microsoft.com/office/word/2010/wordprocessingDrawing" xmlns:wp="http://schemas.openxmlformats.org/drawingml/2006/wordprocessingDrawing" xmlns:w10="urn:schemas-microsoft-com:office:word" xmlns:w="http://schemas.openxmlformats.org/wordprocessingml/2006/main" xmlns:w14="http://schemas.microsoft.com/office/word/2010/wordml" xmlns:w15="http://schemas.microsoft.com/office/word/2012/wordml" xmlns:w16cex="http://schemas.microsoft.com/office/word/2018/wordml/cex" xmlns:w16cid="http://schemas.microsoft.com/office/word/2016/wordml/cid" xmlns:w16="http://schemas.microsoft.com/office/word/2018/wordml" xmlns:w16sdtdh="http://schemas.microsoft.com/office/word/2020/wordml/sdtdatahash" xmlns:w16se="http://schemas.microsoft.com/office/word/2015/wordml/symex" xmlns:wpg="http://schemas.microsoft.com/office/word/2010/wordprocessingGroup" xmlns:wpi="http://schemas.microsoft.com/office/word/2010/wordprocessingInk" xmlns:wne="http://schemas.microsoft.com/office/word/2006/wordml" xmlns:wps="http://schemas.microsoft.com/office/word/2010/wordprocessingShape" mc:Ignorable="w14 w15 w16se w16cid w16 w16cex w16sdtdh wp14">
+<w:document xmlns:wpc="http://schemas.microsoft.com/office/word/2010/wordprocessingCanvas" xmlns:cx="http://schemas.microsoft.com/office/drawing/2014/chartex" xmlns:cx1="http://schemas.microsoft.com/office/drawing/2015/9/8/chartex" xmlns:cx2="http://schemas.microsoft.com/office/drawing/2015/10/21/chartex" xmlns:cx3="http://schemas.microsoft.com/office/drawing/2016/5/9/chartex" xmlns:cx4="http://schemas.microsoft.com/office/drawing/2016/5/10/chartex" xmlns:cx5="http://schemas.microsoft.com/office/drawing/2016/5/11/chartex" xmlns:cx6="http://schemas.microsoft.com/office/drawing/2016/5/12/chartex" xmlns:cx7="http://schemas.microsoft.com/office/drawing/2016/5/13/chartex" xmlns:cx8="http://schemas.microsoft.com/office/drawing/2016/5/14/chartex" xmlns:mc="http://schemas.openxmlformats.org/markup-compatibility/2006" xmlns:aink="http://schemas.microsoft.com/office/drawing/2016/ink" xmlns:am3d="http://schemas.microsoft.com/office/drawing/2017/model3d" xmlns:o="urn:schemas-microsoft-com:office:office" xmlns:oel="http://schemas.microsoft.com/office/2019/extlst" xmlns:r="http://schemas.openxmlformats.org/officeDocument/2006/relationships" xmlns:m="http://schemas.openxmlformats.org/officeDocument/2006/math" xmlns:v="urn:schemas-microsoft-com:vml" xmlns:wp14="http://schemas.microsoft.com/office/word/2010/wordprocessingDrawing" xmlns:wp="http://schemas.openxmlformats.org/drawingml/2006/wordprocessingDrawing" xmlns:w10="urn:schemas-microsoft-com:office:word" xmlns:w="http://schemas.openxmlformats.org/wordprocessingml/2006/main" xmlns:w14="http://schemas.microsoft.com/office/word/2010/wordml" xmlns:w15="http://schemas.microsoft.com/office/word/2012/wordml" xmlns:w16cex="http://schemas.microsoft.com/office/word/2018/wordml/cex" xmlns:w16cid="http://schemas.microsoft.com/office/word/2016/wordml/cid" xmlns:w16="http://schemas.microsoft.com/office/word/2018/wordml" xmlns:w16du="http://schemas.microsoft.com/office/word/2023/wordml/word16du" xmlns:w16sdtdh="http://schemas.microsoft.com/office/word/2020/wordml/sdtdatahash" xmlns:w16sdtfl="http://schemas.microsoft.com/office/word/2024/wordml/sdtformatlock" xmlns:w16se="http://schemas.microsoft.com/office/word/2015/wordml/symex" xmlns:wpg="http://schemas.microsoft.com/office/word/2010/wordprocessingGroup" xmlns:wpi="http://schemas.microsoft.com/office/word/2010/wordprocessingInk" xmlns:wne="http://schemas.microsoft.com/office/word/2006/wordml" xmlns:wps="http://schemas.microsoft.com/office/word/2010/wordprocessingShape" mc:Ignorable="w14 w15 w16se w16cid w16 w16cex w16sdtdh w16sdtfl w16du wp14">
   <w:body>
     <w:p>
       <w:pPr>
@@ -929,13 +929,7 @@
         </w:numPr>
       </w:pPr>
       <w:r>
-        <w:t>Open the NetBeans project</w:t>
-      </w:r>
-      <w:r>
-        <w:t xml:space="preserve"> from Canvas. It requires JavaFX and JDBC to be set up correctly as libraries, so get help setting this up</w:t>
-      </w:r>
-      <w:r>
-        <w:t xml:space="preserve">. </w:t>
+        <w:t xml:space="preserve">Open the NetBeans project from Canvas. It requires JavaFX and JDBC to be set up correctly as libraries, so get help setting this up. </w:t>
       </w:r>
     </w:p>
     <w:p>
@@ -996,9 +990,17 @@
         <w:rPr>
           <w:rStyle w:val="HTMLCode"/>
         </w:rPr>
-        <w:t>.invaders.backend</w:t>
+        <w:t>.</w:t>
+      </w:r>
+      <w:proofErr w:type="gramStart"/>
+      <w:r>
+        <w:rPr>
+          <w:rStyle w:val="HTMLCode"/>
+        </w:rPr>
+        <w:t>invaders.backend</w:t>
       </w:r>
       <w:proofErr w:type="spellEnd"/>
+      <w:proofErr w:type="gramEnd"/>
       <w:r>
         <w:t xml:space="preserve"> package. Open it up and find the spot.</w:t>
       </w:r>
@@ -1020,21 +1022,18 @@
       </w:r>
       <w:proofErr w:type="spellEnd"/>
       <w:r>
-        <w:t xml:space="preserve"> class is also in the package. It is the code from Lab </w:t>
-      </w:r>
-      <w:r>
-        <w:t>22</w:t>
-      </w:r>
-      <w:r>
-        <w:t>, and it is there for your reference. Copy the code from that class that opens the connection to the database. You will have to change the database from “</w:t>
-      </w:r>
-      <w:proofErr w:type="spellStart"/>
-      <w:r>
-        <w:t>hafh</w:t>
-      </w:r>
-      <w:proofErr w:type="spellEnd"/>
-      <w:r>
-        <w:t>” to your net ID. Hard code your username and password. Test the program at this point to make sure there are no errors.</w:t>
+        <w:t xml:space="preserve"> class is also in the package. It is </w:t>
+      </w:r>
+      <w:proofErr w:type="gramStart"/>
+      <w:r>
+        <w:t>similar to</w:t>
+      </w:r>
+      <w:proofErr w:type="gramEnd"/>
+      <w:r>
+        <w:t xml:space="preserve"> code from the lab</w:t>
+      </w:r>
+      <w:r>
+        <w:t>, and it is there for your reference. Copy the code from that class that opens the connection to the database. Test the program at this point to make sure there are no errors.</w:t>
       </w:r>
     </w:p>
     <w:p>
@@ -1150,7 +1149,6 @@
         <w:t xml:space="preserve"> </w:t>
       </w:r>
       <w:proofErr w:type="spellStart"/>
-      <w:proofErr w:type="gramStart"/>
       <w:r>
         <w:rPr>
           <w:rStyle w:val="HTMLCode"/>
@@ -1164,7 +1162,6 @@
         </w:rPr>
         <w:t>;</w:t>
       </w:r>
-      <w:proofErr w:type="gramEnd"/>
     </w:p>
     <w:p>
       <w:pPr>
@@ -1281,16 +1278,8 @@
         <w:rPr>
           <w:rStyle w:val="HTMLCode"/>
         </w:rPr>
-        <w:t>("Score inserted into database."</w:t>
-      </w:r>
-      <w:proofErr w:type="gramStart"/>
-      <w:r>
-        <w:rPr>
-          <w:rStyle w:val="HTMLCode"/>
-        </w:rPr>
-        <w:t>);</w:t>
-      </w:r>
-      <w:proofErr w:type="gramEnd"/>
+        <w:t>("Score inserted into database.");</w:t>
+      </w:r>
     </w:p>
     <w:p>
       <w:pPr>
@@ -1334,15 +1323,7 @@
       </w:r>
       <w:proofErr w:type="spellEnd"/>
       <w:r>
-        <w:t xml:space="preserve"> object to fill in the values for the question marks. We did this in the lab, and there is one example in the </w:t>
-      </w:r>
-      <w:proofErr w:type="spellStart"/>
-      <w:r>
-        <w:t>JdbcTest</w:t>
-      </w:r>
-      <w:proofErr w:type="spellEnd"/>
-      <w:r>
-        <w:t xml:space="preserve"> example code. Please ask for help if you are stuck on this part.</w:t>
+        <w:t xml:space="preserve"> object to fill in the values for the question marks. We did this in the lab. Please ask for help if you are stuck on this part.</w:t>
       </w:r>
     </w:p>
     <w:p>
@@ -1354,13 +1335,19 @@
         </w:numPr>
       </w:pPr>
       <w:r>
-        <w:t xml:space="preserve">Play the game a few times, using the same screenname and different screennames. Try different heroes. Then check the database table using </w:t>
+        <w:t xml:space="preserve">Play the game a few times, using the same screenname and different screennames. Try different heroes. Then check the database table </w:t>
+      </w:r>
+      <w:r>
+        <w:t xml:space="preserve">by running </w:t>
       </w:r>
       <w:proofErr w:type="spellStart"/>
       <w:r>
-        <w:t>PhpMiniAdmin</w:t>
+        <w:t>JdbcTest</w:t>
       </w:r>
       <w:proofErr w:type="spellEnd"/>
+      <w:r>
+        <w:t xml:space="preserve"> again</w:t>
+      </w:r>
       <w:r>
         <w:t>. Make sure that in all cases, the database is updated correctly.</w:t>
       </w:r>
@@ -1391,7 +1378,6 @@
       <w:pgSz w:w="12240" w:h="15840"/>
       <w:pgMar w:top="1138" w:right="1138" w:bottom="1138" w:left="1138" w:header="720" w:footer="720" w:gutter="0"/>
       <w:cols w:space="720"/>
-      <w:titlePg/>
       <w:docGrid w:linePitch="360"/>
     </w:sectPr>
   </w:body>
@@ -1399,7 +1385,7 @@
 </file>
 
 <file path=word/endnotes.xml><?xml version="1.0" encoding="utf-8"?>
-<w:endnotes xmlns:wpc="http://schemas.microsoft.com/office/word/2010/wordprocessingCanvas" xmlns:cx="http://schemas.microsoft.com/office/drawing/2014/chartex" xmlns:cx1="http://schemas.microsoft.com/office/drawing/2015/9/8/chartex" xmlns:cx2="http://schemas.microsoft.com/office/drawing/2015/10/21/chartex" xmlns:cx3="http://schemas.microsoft.com/office/drawing/2016/5/9/chartex" xmlns:cx4="http://schemas.microsoft.com/office/drawing/2016/5/10/chartex" xmlns:cx5="http://schemas.microsoft.com/office/drawing/2016/5/11/chartex" xmlns:cx6="http://schemas.microsoft.com/office/drawing/2016/5/12/chartex" xmlns:cx7="http://schemas.microsoft.com/office/drawing/2016/5/13/chartex" xmlns:cx8="http://schemas.microsoft.com/office/drawing/2016/5/14/chartex" xmlns:mc="http://schemas.openxmlformats.org/markup-compatibility/2006" xmlns:aink="http://schemas.microsoft.com/office/drawing/2016/ink" xmlns:am3d="http://schemas.microsoft.com/office/drawing/2017/model3d" xmlns:o="urn:schemas-microsoft-com:office:office" xmlns:oel="http://schemas.microsoft.com/office/2019/extlst" xmlns:r="http://schemas.openxmlformats.org/officeDocument/2006/relationships" xmlns:m="http://schemas.openxmlformats.org/officeDocument/2006/math" xmlns:v="urn:schemas-microsoft-com:vml" xmlns:wp14="http://schemas.microsoft.com/office/word/2010/wordprocessingDrawing" xmlns:wp="http://schemas.openxmlformats.org/drawingml/2006/wordprocessingDrawing" xmlns:w10="urn:schemas-microsoft-com:office:word" xmlns:w="http://schemas.openxmlformats.org/wordprocessingml/2006/main" xmlns:w14="http://schemas.microsoft.com/office/word/2010/wordml" xmlns:w15="http://schemas.microsoft.com/office/word/2012/wordml" xmlns:w16cex="http://schemas.microsoft.com/office/word/2018/wordml/cex" xmlns:w16cid="http://schemas.microsoft.com/office/word/2016/wordml/cid" xmlns:w16="http://schemas.microsoft.com/office/word/2018/wordml" xmlns:w16sdtdh="http://schemas.microsoft.com/office/word/2020/wordml/sdtdatahash" xmlns:w16se="http://schemas.microsoft.com/office/word/2015/wordml/symex" xmlns:wpg="http://schemas.microsoft.com/office/word/2010/wordprocessingGroup" xmlns:wpi="http://schemas.microsoft.com/office/word/2010/wordprocessingInk" xmlns:wne="http://schemas.microsoft.com/office/word/2006/wordml" xmlns:wps="http://schemas.microsoft.com/office/word/2010/wordprocessingShape" mc:Ignorable="w14 w15 w16se w16cid w16 w16cex w16sdtdh wp14">
+<w:endnotes xmlns:wpc="http://schemas.microsoft.com/office/word/2010/wordprocessingCanvas" xmlns:cx="http://schemas.microsoft.com/office/drawing/2014/chartex" xmlns:cx1="http://schemas.microsoft.com/office/drawing/2015/9/8/chartex" xmlns:cx2="http://schemas.microsoft.com/office/drawing/2015/10/21/chartex" xmlns:cx3="http://schemas.microsoft.com/office/drawing/2016/5/9/chartex" xmlns:cx4="http://schemas.microsoft.com/office/drawing/2016/5/10/chartex" xmlns:cx5="http://schemas.microsoft.com/office/drawing/2016/5/11/chartex" xmlns:cx6="http://schemas.microsoft.com/office/drawing/2016/5/12/chartex" xmlns:cx7="http://schemas.microsoft.com/office/drawing/2016/5/13/chartex" xmlns:cx8="http://schemas.microsoft.com/office/drawing/2016/5/14/chartex" xmlns:mc="http://schemas.openxmlformats.org/markup-compatibility/2006" xmlns:aink="http://schemas.microsoft.com/office/drawing/2016/ink" xmlns:am3d="http://schemas.microsoft.com/office/drawing/2017/model3d" xmlns:o="urn:schemas-microsoft-com:office:office" xmlns:oel="http://schemas.microsoft.com/office/2019/extlst" xmlns:r="http://schemas.openxmlformats.org/officeDocument/2006/relationships" xmlns:m="http://schemas.openxmlformats.org/officeDocument/2006/math" xmlns:v="urn:schemas-microsoft-com:vml" xmlns:wp14="http://schemas.microsoft.com/office/word/2010/wordprocessingDrawing" xmlns:wp="http://schemas.openxmlformats.org/drawingml/2006/wordprocessingDrawing" xmlns:w10="urn:schemas-microsoft-com:office:word" xmlns:w="http://schemas.openxmlformats.org/wordprocessingml/2006/main" xmlns:w14="http://schemas.microsoft.com/office/word/2010/wordml" xmlns:w15="http://schemas.microsoft.com/office/word/2012/wordml" xmlns:w16cex="http://schemas.microsoft.com/office/word/2018/wordml/cex" xmlns:w16cid="http://schemas.microsoft.com/office/word/2016/wordml/cid" xmlns:w16="http://schemas.microsoft.com/office/word/2018/wordml" xmlns:w16du="http://schemas.microsoft.com/office/word/2023/wordml/word16du" xmlns:w16sdtdh="http://schemas.microsoft.com/office/word/2020/wordml/sdtdatahash" xmlns:w16sdtfl="http://schemas.microsoft.com/office/word/2024/wordml/sdtformatlock" xmlns:w16se="http://schemas.microsoft.com/office/word/2015/wordml/symex" xmlns:wpg="http://schemas.microsoft.com/office/word/2010/wordprocessingGroup" xmlns:wpi="http://schemas.microsoft.com/office/word/2010/wordprocessingInk" xmlns:wne="http://schemas.microsoft.com/office/word/2006/wordml" xmlns:wps="http://schemas.microsoft.com/office/word/2010/wordprocessingShape" mc:Ignorable="w14 w15 w16se w16cid w16 w16cex w16sdtdh w16sdtfl w16du wp14">
   <w:endnote w:type="separator" w:id="-1">
     <w:p>
       <w:r>
@@ -1418,7 +1404,7 @@
 </file>
 
 <file path=word/footer1.xml><?xml version="1.0" encoding="utf-8"?>
-<w:ftr xmlns:wpc="http://schemas.microsoft.com/office/word/2010/wordprocessingCanvas" xmlns:cx="http://schemas.microsoft.com/office/drawing/2014/chartex" xmlns:cx1="http://schemas.microsoft.com/office/drawing/2015/9/8/chartex" xmlns:cx2="http://schemas.microsoft.com/office/drawing/2015/10/21/chartex" xmlns:cx3="http://schemas.microsoft.com/office/drawing/2016/5/9/chartex" xmlns:cx4="http://schemas.microsoft.com/office/drawing/2016/5/10/chartex" xmlns:cx5="http://schemas.microsoft.com/office/drawing/2016/5/11/chartex" xmlns:cx6="http://schemas.microsoft.com/office/drawing/2016/5/12/chartex" xmlns:cx7="http://schemas.microsoft.com/office/drawing/2016/5/13/chartex" xmlns:cx8="http://schemas.microsoft.com/office/drawing/2016/5/14/chartex" xmlns:mc="http://schemas.openxmlformats.org/markup-compatibility/2006" xmlns:aink="http://schemas.microsoft.com/office/drawing/2016/ink" xmlns:am3d="http://schemas.microsoft.com/office/drawing/2017/model3d" xmlns:o="urn:schemas-microsoft-com:office:office" xmlns:oel="http://schemas.microsoft.com/office/2019/extlst" xmlns:r="http://schemas.openxmlformats.org/officeDocument/2006/relationships" xmlns:m="http://schemas.openxmlformats.org/officeDocument/2006/math" xmlns:v="urn:schemas-microsoft-com:vml" xmlns:wp14="http://schemas.microsoft.com/office/word/2010/wordprocessingDrawing" xmlns:wp="http://schemas.openxmlformats.org/drawingml/2006/wordprocessingDrawing" xmlns:w10="urn:schemas-microsoft-com:office:word" xmlns:w="http://schemas.openxmlformats.org/wordprocessingml/2006/main" xmlns:w14="http://schemas.microsoft.com/office/word/2010/wordml" xmlns:w15="http://schemas.microsoft.com/office/word/2012/wordml" xmlns:w16cex="http://schemas.microsoft.com/office/word/2018/wordml/cex" xmlns:w16cid="http://schemas.microsoft.com/office/word/2016/wordml/cid" xmlns:w16="http://schemas.microsoft.com/office/word/2018/wordml" xmlns:w16sdtdh="http://schemas.microsoft.com/office/word/2020/wordml/sdtdatahash" xmlns:w16se="http://schemas.microsoft.com/office/word/2015/wordml/symex" xmlns:wpg="http://schemas.microsoft.com/office/word/2010/wordprocessingGroup" xmlns:wpi="http://schemas.microsoft.com/office/word/2010/wordprocessingInk" xmlns:wne="http://schemas.microsoft.com/office/word/2006/wordml" xmlns:wps="http://schemas.microsoft.com/office/word/2010/wordprocessingShape" mc:Ignorable="w14 w15 w16se w16cid w16 w16cex w16sdtdh wp14">
+<w:ftr xmlns:wpc="http://schemas.microsoft.com/office/word/2010/wordprocessingCanvas" xmlns:cx="http://schemas.microsoft.com/office/drawing/2014/chartex" xmlns:cx1="http://schemas.microsoft.com/office/drawing/2015/9/8/chartex" xmlns:cx2="http://schemas.microsoft.com/office/drawing/2015/10/21/chartex" xmlns:cx3="http://schemas.microsoft.com/office/drawing/2016/5/9/chartex" xmlns:cx4="http://schemas.microsoft.com/office/drawing/2016/5/10/chartex" xmlns:cx5="http://schemas.microsoft.com/office/drawing/2016/5/11/chartex" xmlns:cx6="http://schemas.microsoft.com/office/drawing/2016/5/12/chartex" xmlns:cx7="http://schemas.microsoft.com/office/drawing/2016/5/13/chartex" xmlns:cx8="http://schemas.microsoft.com/office/drawing/2016/5/14/chartex" xmlns:mc="http://schemas.openxmlformats.org/markup-compatibility/2006" xmlns:aink="http://schemas.microsoft.com/office/drawing/2016/ink" xmlns:am3d="http://schemas.microsoft.com/office/drawing/2017/model3d" xmlns:o="urn:schemas-microsoft-com:office:office" xmlns:oel="http://schemas.microsoft.com/office/2019/extlst" xmlns:r="http://schemas.openxmlformats.org/officeDocument/2006/relationships" xmlns:m="http://schemas.openxmlformats.org/officeDocument/2006/math" xmlns:v="urn:schemas-microsoft-com:vml" xmlns:wp14="http://schemas.microsoft.com/office/word/2010/wordprocessingDrawing" xmlns:wp="http://schemas.openxmlformats.org/drawingml/2006/wordprocessingDrawing" xmlns:w10="urn:schemas-microsoft-com:office:word" xmlns:w="http://schemas.openxmlformats.org/wordprocessingml/2006/main" xmlns:w14="http://schemas.microsoft.com/office/word/2010/wordml" xmlns:w15="http://schemas.microsoft.com/office/word/2012/wordml" xmlns:w16cex="http://schemas.microsoft.com/office/word/2018/wordml/cex" xmlns:w16cid="http://schemas.microsoft.com/office/word/2016/wordml/cid" xmlns:w16="http://schemas.microsoft.com/office/word/2018/wordml" xmlns:w16du="http://schemas.microsoft.com/office/word/2023/wordml/word16du" xmlns:w16sdtdh="http://schemas.microsoft.com/office/word/2020/wordml/sdtdatahash" xmlns:w16sdtfl="http://schemas.microsoft.com/office/word/2024/wordml/sdtformatlock" xmlns:w16se="http://schemas.microsoft.com/office/word/2015/wordml/symex" xmlns:wpg="http://schemas.microsoft.com/office/word/2010/wordprocessingGroup" xmlns:wpi="http://schemas.microsoft.com/office/word/2010/wordprocessingInk" xmlns:wne="http://schemas.microsoft.com/office/word/2006/wordml" xmlns:wps="http://schemas.microsoft.com/office/word/2010/wordprocessingShape" mc:Ignorable="w14 w15 w16se w16cid w16 w16cex w16sdtdh w16sdtfl w16du wp14">
   <w:tbl>
     <w:tblPr>
       <w:tblStyle w:val="TableGrid"/>
@@ -1548,7 +1534,13 @@
             <w:rPr>
               <w:rFonts w:ascii="Times New Roman" w:eastAsia="Times New Roman" w:hAnsi="Times New Roman" w:cs="Times New Roman"/>
             </w:rPr>
-            <w:t>–2023</w:t>
+            <w:t>–202</w:t>
+          </w:r>
+          <w:r>
+            <w:rPr>
+              <w:rFonts w:ascii="Times New Roman" w:eastAsia="Times New Roman" w:hAnsi="Times New Roman" w:cs="Times New Roman"/>
+            </w:rPr>
+            <w:t>5</w:t>
           </w:r>
           <w:r>
             <w:rPr>
@@ -1598,7 +1590,7 @@
 </file>
 
 <file path=word/footnotes.xml><?xml version="1.0" encoding="utf-8"?>
-<w:footnotes xmlns:wpc="http://schemas.microsoft.com/office/word/2010/wordprocessingCanvas" xmlns:cx="http://schemas.microsoft.com/office/drawing/2014/chartex" xmlns:cx1="http://schemas.microsoft.com/office/drawing/2015/9/8/chartex" xmlns:cx2="http://schemas.microsoft.com/office/drawing/2015/10/21/chartex" xmlns:cx3="http://schemas.microsoft.com/office/drawing/2016/5/9/chartex" xmlns:cx4="http://schemas.microsoft.com/office/drawing/2016/5/10/chartex" xmlns:cx5="http://schemas.microsoft.com/office/drawing/2016/5/11/chartex" xmlns:cx6="http://schemas.microsoft.com/office/drawing/2016/5/12/chartex" xmlns:cx7="http://schemas.microsoft.com/office/drawing/2016/5/13/chartex" xmlns:cx8="http://schemas.microsoft.com/office/drawing/2016/5/14/chartex" xmlns:mc="http://schemas.openxmlformats.org/markup-compatibility/2006" xmlns:aink="http://schemas.microsoft.com/office/drawing/2016/ink" xmlns:am3d="http://schemas.microsoft.com/office/drawing/2017/model3d" xmlns:o="urn:schemas-microsoft-com:office:office" xmlns:oel="http://schemas.microsoft.com/office/2019/extlst" xmlns:r="http://schemas.openxmlformats.org/officeDocument/2006/relationships" xmlns:m="http://schemas.openxmlformats.org/officeDocument/2006/math" xmlns:v="urn:schemas-microsoft-com:vml" xmlns:wp14="http://schemas.microsoft.com/office/word/2010/wordprocessingDrawing" xmlns:wp="http://schemas.openxmlformats.org/drawingml/2006/wordprocessingDrawing" xmlns:w10="urn:schemas-microsoft-com:office:word" xmlns:w="http://schemas.openxmlformats.org/wordprocessingml/2006/main" xmlns:w14="http://schemas.microsoft.com/office/word/2010/wordml" xmlns:w15="http://schemas.microsoft.com/office/word/2012/wordml" xmlns:w16cex="http://schemas.microsoft.com/office/word/2018/wordml/cex" xmlns:w16cid="http://schemas.microsoft.com/office/word/2016/wordml/cid" xmlns:w16="http://schemas.microsoft.com/office/word/2018/wordml" xmlns:w16sdtdh="http://schemas.microsoft.com/office/word/2020/wordml/sdtdatahash" xmlns:w16se="http://schemas.microsoft.com/office/word/2015/wordml/symex" xmlns:wpg="http://schemas.microsoft.com/office/word/2010/wordprocessingGroup" xmlns:wpi="http://schemas.microsoft.com/office/word/2010/wordprocessingInk" xmlns:wne="http://schemas.microsoft.com/office/word/2006/wordml" xmlns:wps="http://schemas.microsoft.com/office/word/2010/wordprocessingShape" mc:Ignorable="w14 w15 w16se w16cid w16 w16cex w16sdtdh wp14">
+<w:footnotes xmlns:wpc="http://schemas.microsoft.com/office/word/2010/wordprocessingCanvas" xmlns:cx="http://schemas.microsoft.com/office/drawing/2014/chartex" xmlns:cx1="http://schemas.microsoft.com/office/drawing/2015/9/8/chartex" xmlns:cx2="http://schemas.microsoft.com/office/drawing/2015/10/21/chartex" xmlns:cx3="http://schemas.microsoft.com/office/drawing/2016/5/9/chartex" xmlns:cx4="http://schemas.microsoft.com/office/drawing/2016/5/10/chartex" xmlns:cx5="http://schemas.microsoft.com/office/drawing/2016/5/11/chartex" xmlns:cx6="http://schemas.microsoft.com/office/drawing/2016/5/12/chartex" xmlns:cx7="http://schemas.microsoft.com/office/drawing/2016/5/13/chartex" xmlns:cx8="http://schemas.microsoft.com/office/drawing/2016/5/14/chartex" xmlns:mc="http://schemas.openxmlformats.org/markup-compatibility/2006" xmlns:aink="http://schemas.microsoft.com/office/drawing/2016/ink" xmlns:am3d="http://schemas.microsoft.com/office/drawing/2017/model3d" xmlns:o="urn:schemas-microsoft-com:office:office" xmlns:oel="http://schemas.microsoft.com/office/2019/extlst" xmlns:r="http://schemas.openxmlformats.org/officeDocument/2006/relationships" xmlns:m="http://schemas.openxmlformats.org/officeDocument/2006/math" xmlns:v="urn:schemas-microsoft-com:vml" xmlns:wp14="http://schemas.microsoft.com/office/word/2010/wordprocessingDrawing" xmlns:wp="http://schemas.openxmlformats.org/drawingml/2006/wordprocessingDrawing" xmlns:w10="urn:schemas-microsoft-com:office:word" xmlns:w="http://schemas.openxmlformats.org/wordprocessingml/2006/main" xmlns:w14="http://schemas.microsoft.com/office/word/2010/wordml" xmlns:w15="http://schemas.microsoft.com/office/word/2012/wordml" xmlns:w16cex="http://schemas.microsoft.com/office/word/2018/wordml/cex" xmlns:w16cid="http://schemas.microsoft.com/office/word/2016/wordml/cid" xmlns:w16="http://schemas.microsoft.com/office/word/2018/wordml" xmlns:w16du="http://schemas.microsoft.com/office/word/2023/wordml/word16du" xmlns:w16sdtdh="http://schemas.microsoft.com/office/word/2020/wordml/sdtdatahash" xmlns:w16sdtfl="http://schemas.microsoft.com/office/word/2024/wordml/sdtformatlock" xmlns:w16se="http://schemas.microsoft.com/office/word/2015/wordml/symex" xmlns:wpg="http://schemas.microsoft.com/office/word/2010/wordprocessingGroup" xmlns:wpi="http://schemas.microsoft.com/office/word/2010/wordprocessingInk" xmlns:wne="http://schemas.microsoft.com/office/word/2006/wordml" xmlns:wps="http://schemas.microsoft.com/office/word/2010/wordprocessingShape" mc:Ignorable="w14 w15 w16se w16cid w16 w16cex w16sdtdh w16sdtfl w16du wp14">
   <w:footnote w:type="separator" w:id="-1">
     <w:p>
       <w:r>
@@ -1617,7 +1609,7 @@
 </file>
 
 <file path=word/header1.xml><?xml version="1.0" encoding="utf-8"?>
-<w:hdr xmlns:wpc="http://schemas.microsoft.com/office/word/2010/wordprocessingCanvas" xmlns:cx="http://schemas.microsoft.com/office/drawing/2014/chartex" xmlns:cx1="http://schemas.microsoft.com/office/drawing/2015/9/8/chartex" xmlns:cx2="http://schemas.microsoft.com/office/drawing/2015/10/21/chartex" xmlns:cx3="http://schemas.microsoft.com/office/drawing/2016/5/9/chartex" xmlns:cx4="http://schemas.microsoft.com/office/drawing/2016/5/10/chartex" xmlns:cx5="http://schemas.microsoft.com/office/drawing/2016/5/11/chartex" xmlns:cx6="http://schemas.microsoft.com/office/drawing/2016/5/12/chartex" xmlns:cx7="http://schemas.microsoft.com/office/drawing/2016/5/13/chartex" xmlns:cx8="http://schemas.microsoft.com/office/drawing/2016/5/14/chartex" xmlns:mc="http://schemas.openxmlformats.org/markup-compatibility/2006" xmlns:aink="http://schemas.microsoft.com/office/drawing/2016/ink" xmlns:am3d="http://schemas.microsoft.com/office/drawing/2017/model3d" xmlns:o="urn:schemas-microsoft-com:office:office" xmlns:oel="http://schemas.microsoft.com/office/2019/extlst" xmlns:r="http://schemas.openxmlformats.org/officeDocument/2006/relationships" xmlns:m="http://schemas.openxmlformats.org/officeDocument/2006/math" xmlns:v="urn:schemas-microsoft-com:vml" xmlns:wp14="http://schemas.microsoft.com/office/word/2010/wordprocessingDrawing" xmlns:wp="http://schemas.openxmlformats.org/drawingml/2006/wordprocessingDrawing" xmlns:w10="urn:schemas-microsoft-com:office:word" xmlns:w="http://schemas.openxmlformats.org/wordprocessingml/2006/main" xmlns:w14="http://schemas.microsoft.com/office/word/2010/wordml" xmlns:w15="http://schemas.microsoft.com/office/word/2012/wordml" xmlns:w16cex="http://schemas.microsoft.com/office/word/2018/wordml/cex" xmlns:w16cid="http://schemas.microsoft.com/office/word/2016/wordml/cid" xmlns:w16="http://schemas.microsoft.com/office/word/2018/wordml" xmlns:w16sdtdh="http://schemas.microsoft.com/office/word/2020/wordml/sdtdatahash" xmlns:w16se="http://schemas.microsoft.com/office/word/2015/wordml/symex" xmlns:wpg="http://schemas.microsoft.com/office/word/2010/wordprocessingGroup" xmlns:wpi="http://schemas.microsoft.com/office/word/2010/wordprocessingInk" xmlns:wne="http://schemas.microsoft.com/office/word/2006/wordml" xmlns:wps="http://schemas.microsoft.com/office/word/2010/wordprocessingShape" mc:Ignorable="w14 w15 w16se w16cid w16 w16cex w16sdtdh wp14">
+<w:hdr xmlns:wpc="http://schemas.microsoft.com/office/word/2010/wordprocessingCanvas" xmlns:cx="http://schemas.microsoft.com/office/drawing/2014/chartex" xmlns:cx1="http://schemas.microsoft.com/office/drawing/2015/9/8/chartex" xmlns:cx2="http://schemas.microsoft.com/office/drawing/2015/10/21/chartex" xmlns:cx3="http://schemas.microsoft.com/office/drawing/2016/5/9/chartex" xmlns:cx4="http://schemas.microsoft.com/office/drawing/2016/5/10/chartex" xmlns:cx5="http://schemas.microsoft.com/office/drawing/2016/5/11/chartex" xmlns:cx6="http://schemas.microsoft.com/office/drawing/2016/5/12/chartex" xmlns:cx7="http://schemas.microsoft.com/office/drawing/2016/5/13/chartex" xmlns:cx8="http://schemas.microsoft.com/office/drawing/2016/5/14/chartex" xmlns:mc="http://schemas.openxmlformats.org/markup-compatibility/2006" xmlns:aink="http://schemas.microsoft.com/office/drawing/2016/ink" xmlns:am3d="http://schemas.microsoft.com/office/drawing/2017/model3d" xmlns:o="urn:schemas-microsoft-com:office:office" xmlns:oel="http://schemas.microsoft.com/office/2019/extlst" xmlns:r="http://schemas.openxmlformats.org/officeDocument/2006/relationships" xmlns:m="http://schemas.openxmlformats.org/officeDocument/2006/math" xmlns:v="urn:schemas-microsoft-com:vml" xmlns:wp14="http://schemas.microsoft.com/office/word/2010/wordprocessingDrawing" xmlns:wp="http://schemas.openxmlformats.org/drawingml/2006/wordprocessingDrawing" xmlns:w10="urn:schemas-microsoft-com:office:word" xmlns:w="http://schemas.openxmlformats.org/wordprocessingml/2006/main" xmlns:w14="http://schemas.microsoft.com/office/word/2010/wordml" xmlns:w15="http://schemas.microsoft.com/office/word/2012/wordml" xmlns:w16cex="http://schemas.microsoft.com/office/word/2018/wordml/cex" xmlns:w16cid="http://schemas.microsoft.com/office/word/2016/wordml/cid" xmlns:w16="http://schemas.microsoft.com/office/word/2018/wordml" xmlns:w16du="http://schemas.microsoft.com/office/word/2023/wordml/word16du" xmlns:w16sdtdh="http://schemas.microsoft.com/office/word/2020/wordml/sdtdatahash" xmlns:w16sdtfl="http://schemas.microsoft.com/office/word/2024/wordml/sdtformatlock" xmlns:w16se="http://schemas.microsoft.com/office/word/2015/wordml/symex" xmlns:wpg="http://schemas.microsoft.com/office/word/2010/wordprocessingGroup" xmlns:wpi="http://schemas.microsoft.com/office/word/2010/wordprocessingInk" xmlns:wne="http://schemas.microsoft.com/office/word/2006/wordml" xmlns:wps="http://schemas.microsoft.com/office/word/2010/wordprocessingShape" mc:Ignorable="w14 w15 w16se w16cid w16 w16cex w16sdtdh w16sdtfl w16du wp14">
   <w:p>
     <w:pPr>
       <w:tabs>
@@ -1670,7 +1662,7 @@
 </file>
 
 <file path=word/header2.xml><?xml version="1.0" encoding="utf-8"?>
-<w:hdr xmlns:wpc="http://schemas.microsoft.com/office/word/2010/wordprocessingCanvas" xmlns:cx="http://schemas.microsoft.com/office/drawing/2014/chartex" xmlns:cx1="http://schemas.microsoft.com/office/drawing/2015/9/8/chartex" xmlns:cx2="http://schemas.microsoft.com/office/drawing/2015/10/21/chartex" xmlns:cx3="http://schemas.microsoft.com/office/drawing/2016/5/9/chartex" xmlns:cx4="http://schemas.microsoft.com/office/drawing/2016/5/10/chartex" xmlns:cx5="http://schemas.microsoft.com/office/drawing/2016/5/11/chartex" xmlns:cx6="http://schemas.microsoft.com/office/drawing/2016/5/12/chartex" xmlns:cx7="http://schemas.microsoft.com/office/drawing/2016/5/13/chartex" xmlns:cx8="http://schemas.microsoft.com/office/drawing/2016/5/14/chartex" xmlns:mc="http://schemas.openxmlformats.org/markup-compatibility/2006" xmlns:aink="http://schemas.microsoft.com/office/drawing/2016/ink" xmlns:am3d="http://schemas.microsoft.com/office/drawing/2017/model3d" xmlns:o="urn:schemas-microsoft-com:office:office" xmlns:oel="http://schemas.microsoft.com/office/2019/extlst" xmlns:r="http://schemas.openxmlformats.org/officeDocument/2006/relationships" xmlns:m="http://schemas.openxmlformats.org/officeDocument/2006/math" xmlns:v="urn:schemas-microsoft-com:vml" xmlns:wp14="http://schemas.microsoft.com/office/word/2010/wordprocessingDrawing" xmlns:wp="http://schemas.openxmlformats.org/drawingml/2006/wordprocessingDrawing" xmlns:w10="urn:schemas-microsoft-com:office:word" xmlns:w="http://schemas.openxmlformats.org/wordprocessingml/2006/main" xmlns:w14="http://schemas.microsoft.com/office/word/2010/wordml" xmlns:w15="http://schemas.microsoft.com/office/word/2012/wordml" xmlns:w16cex="http://schemas.microsoft.com/office/word/2018/wordml/cex" xmlns:w16cid="http://schemas.microsoft.com/office/word/2016/wordml/cid" xmlns:w16="http://schemas.microsoft.com/office/word/2018/wordml" xmlns:w16sdtdh="http://schemas.microsoft.com/office/word/2020/wordml/sdtdatahash" xmlns:w16se="http://schemas.microsoft.com/office/word/2015/wordml/symex" xmlns:wpg="http://schemas.microsoft.com/office/word/2010/wordprocessingGroup" xmlns:wpi="http://schemas.microsoft.com/office/word/2010/wordprocessingInk" xmlns:wne="http://schemas.microsoft.com/office/word/2006/wordml" xmlns:wps="http://schemas.microsoft.com/office/word/2010/wordprocessingShape" mc:Ignorable="w14 w15 w16se w16cid w16 w16cex w16sdtdh wp14">
+<w:hdr xmlns:wpc="http://schemas.microsoft.com/office/word/2010/wordprocessingCanvas" xmlns:cx="http://schemas.microsoft.com/office/drawing/2014/chartex" xmlns:cx1="http://schemas.microsoft.com/office/drawing/2015/9/8/chartex" xmlns:cx2="http://schemas.microsoft.com/office/drawing/2015/10/21/chartex" xmlns:cx3="http://schemas.microsoft.com/office/drawing/2016/5/9/chartex" xmlns:cx4="http://schemas.microsoft.com/office/drawing/2016/5/10/chartex" xmlns:cx5="http://schemas.microsoft.com/office/drawing/2016/5/11/chartex" xmlns:cx6="http://schemas.microsoft.com/office/drawing/2016/5/12/chartex" xmlns:cx7="http://schemas.microsoft.com/office/drawing/2016/5/13/chartex" xmlns:cx8="http://schemas.microsoft.com/office/drawing/2016/5/14/chartex" xmlns:mc="http://schemas.openxmlformats.org/markup-compatibility/2006" xmlns:aink="http://schemas.microsoft.com/office/drawing/2016/ink" xmlns:am3d="http://schemas.microsoft.com/office/drawing/2017/model3d" xmlns:o="urn:schemas-microsoft-com:office:office" xmlns:oel="http://schemas.microsoft.com/office/2019/extlst" xmlns:r="http://schemas.openxmlformats.org/officeDocument/2006/relationships" xmlns:m="http://schemas.openxmlformats.org/officeDocument/2006/math" xmlns:v="urn:schemas-microsoft-com:vml" xmlns:wp14="http://schemas.microsoft.com/office/word/2010/wordprocessingDrawing" xmlns:wp="http://schemas.openxmlformats.org/drawingml/2006/wordprocessingDrawing" xmlns:w10="urn:schemas-microsoft-com:office:word" xmlns:w="http://schemas.openxmlformats.org/wordprocessingml/2006/main" xmlns:w14="http://schemas.microsoft.com/office/word/2010/wordml" xmlns:w15="http://schemas.microsoft.com/office/word/2012/wordml" xmlns:w16cex="http://schemas.microsoft.com/office/word/2018/wordml/cex" xmlns:w16cid="http://schemas.microsoft.com/office/word/2016/wordml/cid" xmlns:w16="http://schemas.microsoft.com/office/word/2018/wordml" xmlns:w16du="http://schemas.microsoft.com/office/word/2023/wordml/word16du" xmlns:w16sdtdh="http://schemas.microsoft.com/office/word/2020/wordml/sdtdatahash" xmlns:w16sdtfl="http://schemas.microsoft.com/office/word/2024/wordml/sdtformatlock" xmlns:w16se="http://schemas.microsoft.com/office/word/2015/wordml/symex" xmlns:wpg="http://schemas.microsoft.com/office/word/2010/wordprocessingGroup" xmlns:wpi="http://schemas.microsoft.com/office/word/2010/wordprocessingInk" xmlns:wne="http://schemas.microsoft.com/office/word/2006/wordml" xmlns:wps="http://schemas.microsoft.com/office/word/2010/wordprocessingShape" mc:Ignorable="w14 w15 w16se w16cid w16 w16cex w16sdtdh w16sdtfl w16du wp14">
   <w:p>
     <w:pPr>
       <w:tabs>
@@ -1711,7 +1703,7 @@
 </file>
 
 <file path=word/numbering.xml><?xml version="1.0" encoding="utf-8"?>
-<w:numbering xmlns:wpc="http://schemas.microsoft.com/office/word/2010/wordprocessingCanvas" xmlns:cx="http://schemas.microsoft.com/office/drawing/2014/chartex" xmlns:cx1="http://schemas.microsoft.com/office/drawing/2015/9/8/chartex" xmlns:cx2="http://schemas.microsoft.com/office/drawing/2015/10/21/chartex" xmlns:cx3="http://schemas.microsoft.com/office/drawing/2016/5/9/chartex" xmlns:cx4="http://schemas.microsoft.com/office/drawing/2016/5/10/chartex" xmlns:cx5="http://schemas.microsoft.com/office/drawing/2016/5/11/chartex" xmlns:cx6="http://schemas.microsoft.com/office/drawing/2016/5/12/chartex" xmlns:cx7="http://schemas.microsoft.com/office/drawing/2016/5/13/chartex" xmlns:cx8="http://schemas.microsoft.com/office/drawing/2016/5/14/chartex" xmlns:mc="http://schemas.openxmlformats.org/markup-compatibility/2006" xmlns:aink="http://schemas.microsoft.com/office/drawing/2016/ink" xmlns:am3d="http://schemas.microsoft.com/office/drawing/2017/model3d" xmlns:o="urn:schemas-microsoft-com:office:office" xmlns:oel="http://schemas.microsoft.com/office/2019/extlst" xmlns:r="http://schemas.openxmlformats.org/officeDocument/2006/relationships" xmlns:m="http://schemas.openxmlformats.org/officeDocument/2006/math" xmlns:v="urn:schemas-microsoft-com:vml" xmlns:wp14="http://schemas.microsoft.com/office/word/2010/wordprocessingDrawing" xmlns:wp="http://schemas.openxmlformats.org/drawingml/2006/wordprocessingDrawing" xmlns:w10="urn:schemas-microsoft-com:office:word" xmlns:w="http://schemas.openxmlformats.org/wordprocessingml/2006/main" xmlns:w14="http://schemas.microsoft.com/office/word/2010/wordml" xmlns:w15="http://schemas.microsoft.com/office/word/2012/wordml" xmlns:w16cex="http://schemas.microsoft.com/office/word/2018/wordml/cex" xmlns:w16cid="http://schemas.microsoft.com/office/word/2016/wordml/cid" xmlns:w16="http://schemas.microsoft.com/office/word/2018/wordml" xmlns:w16sdtdh="http://schemas.microsoft.com/office/word/2020/wordml/sdtdatahash" xmlns:w16se="http://schemas.microsoft.com/office/word/2015/wordml/symex" xmlns:wpg="http://schemas.microsoft.com/office/word/2010/wordprocessingGroup" xmlns:wpi="http://schemas.microsoft.com/office/word/2010/wordprocessingInk" xmlns:wne="http://schemas.microsoft.com/office/word/2006/wordml" xmlns:wps="http://schemas.microsoft.com/office/word/2010/wordprocessingShape" mc:Ignorable="w14 w15 w16se w16cid w16 w16cex w16sdtdh wp14">
+<w:numbering xmlns:wpc="http://schemas.microsoft.com/office/word/2010/wordprocessingCanvas" xmlns:cx="http://schemas.microsoft.com/office/drawing/2014/chartex" xmlns:cx1="http://schemas.microsoft.com/office/drawing/2015/9/8/chartex" xmlns:cx2="http://schemas.microsoft.com/office/drawing/2015/10/21/chartex" xmlns:cx3="http://schemas.microsoft.com/office/drawing/2016/5/9/chartex" xmlns:cx4="http://schemas.microsoft.com/office/drawing/2016/5/10/chartex" xmlns:cx5="http://schemas.microsoft.com/office/drawing/2016/5/11/chartex" xmlns:cx6="http://schemas.microsoft.com/office/drawing/2016/5/12/chartex" xmlns:cx7="http://schemas.microsoft.com/office/drawing/2016/5/13/chartex" xmlns:cx8="http://schemas.microsoft.com/office/drawing/2016/5/14/chartex" xmlns:mc="http://schemas.openxmlformats.org/markup-compatibility/2006" xmlns:aink="http://schemas.microsoft.com/office/drawing/2016/ink" xmlns:am3d="http://schemas.microsoft.com/office/drawing/2017/model3d" xmlns:o="urn:schemas-microsoft-com:office:office" xmlns:oel="http://schemas.microsoft.com/office/2019/extlst" xmlns:r="http://schemas.openxmlformats.org/officeDocument/2006/relationships" xmlns:m="http://schemas.openxmlformats.org/officeDocument/2006/math" xmlns:v="urn:schemas-microsoft-com:vml" xmlns:wp14="http://schemas.microsoft.com/office/word/2010/wordprocessingDrawing" xmlns:wp="http://schemas.openxmlformats.org/drawingml/2006/wordprocessingDrawing" xmlns:w10="urn:schemas-microsoft-com:office:word" xmlns:w="http://schemas.openxmlformats.org/wordprocessingml/2006/main" xmlns:w14="http://schemas.microsoft.com/office/word/2010/wordml" xmlns:w15="http://schemas.microsoft.com/office/word/2012/wordml" xmlns:w16cex="http://schemas.microsoft.com/office/word/2018/wordml/cex" xmlns:w16cid="http://schemas.microsoft.com/office/word/2016/wordml/cid" xmlns:w16="http://schemas.microsoft.com/office/word/2018/wordml" xmlns:w16du="http://schemas.microsoft.com/office/word/2023/wordml/word16du" xmlns:w16sdtdh="http://schemas.microsoft.com/office/word/2020/wordml/sdtdatahash" xmlns:w16sdtfl="http://schemas.microsoft.com/office/word/2024/wordml/sdtformatlock" xmlns:w16se="http://schemas.microsoft.com/office/word/2015/wordml/symex" xmlns:wpg="http://schemas.microsoft.com/office/word/2010/wordprocessingGroup" xmlns:wpi="http://schemas.microsoft.com/office/word/2010/wordprocessingInk" xmlns:wne="http://schemas.microsoft.com/office/word/2006/wordml" xmlns:wps="http://schemas.microsoft.com/office/word/2010/wordprocessingShape" mc:Ignorable="w14 w15 w16se w16cid w16 w16cex w16sdtdh w16sdtfl w16du wp14">
   <w:abstractNum w:abstractNumId="0" w15:restartNumberingAfterBreak="0">
     <w:nsid w:val="00D05109"/>
     <w:multiLevelType w:val="hybridMultilevel"/>
@@ -3402,7 +3394,7 @@
 </file>
 
 <file path=word/styles.xml><?xml version="1.0" encoding="utf-8"?>
-<w:styles xmlns:mc="http://schemas.openxmlformats.org/markup-compatibility/2006" xmlns:r="http://schemas.openxmlformats.org/officeDocument/2006/relationships" xmlns:w="http://schemas.openxmlformats.org/wordprocessingml/2006/main" xmlns:w14="http://schemas.microsoft.com/office/word/2010/wordml" xmlns:w15="http://schemas.microsoft.com/office/word/2012/wordml" xmlns:w16cex="http://schemas.microsoft.com/office/word/2018/wordml/cex" xmlns:w16cid="http://schemas.microsoft.com/office/word/2016/wordml/cid" xmlns:w16="http://schemas.microsoft.com/office/word/2018/wordml" xmlns:w16sdtdh="http://schemas.microsoft.com/office/word/2020/wordml/sdtdatahash" xmlns:w16se="http://schemas.microsoft.com/office/word/2015/wordml/symex" mc:Ignorable="w14 w15 w16se w16cid w16 w16cex w16sdtdh">
+<w:styles xmlns:mc="http://schemas.openxmlformats.org/markup-compatibility/2006" xmlns:r="http://schemas.openxmlformats.org/officeDocument/2006/relationships" xmlns:w="http://schemas.openxmlformats.org/wordprocessingml/2006/main" xmlns:w14="http://schemas.microsoft.com/office/word/2010/wordml" xmlns:w15="http://schemas.microsoft.com/office/word/2012/wordml" xmlns:w16cex="http://schemas.microsoft.com/office/word/2018/wordml/cex" xmlns:w16cid="http://schemas.microsoft.com/office/word/2016/wordml/cid" xmlns:w16="http://schemas.microsoft.com/office/word/2018/wordml" xmlns:w16du="http://schemas.microsoft.com/office/word/2023/wordml/word16du" xmlns:w16sdtdh="http://schemas.microsoft.com/office/word/2020/wordml/sdtdatahash" xmlns:w16sdtfl="http://schemas.microsoft.com/office/word/2024/wordml/sdtformatlock" xmlns:w16se="http://schemas.microsoft.com/office/word/2015/wordml/symex" mc:Ignorable="w14 w15 w16se w16cid w16 w16cex w16sdtdh w16sdtfl w16du">
   <w:docDefaults>
     <w:rPrDefault>
       <w:rPr>

</xml_diff>